<commit_message>
Updated Source Code, etc.
</commit_message>
<xml_diff>
--- a/3DNUS_README.docx
+++ b/3DNUS_README.docx
@@ -3,8 +3,6 @@
 <w:document xmlns:wpc="http://schemas.microsoft.com/office/word/2010/wordprocessingCanvas" xmlns:cx="http://schemas.microsoft.com/office/drawing/2014/chartex" xmlns:cx1="http://schemas.microsoft.com/office/drawing/2015/9/8/chartex" xmlns:cx2="http://schemas.microsoft.com/office/drawing/2015/10/21/chartex" xmlns:mc="http://schemas.openxmlformats.org/markup-compatibility/2006" xmlns:o="urn:schemas-microsoft-com:office:office" xmlns:r="http://schemas.openxmlformats.org/officeDocument/2006/relationships" xmlns:m="http://schemas.openxmlformats.org/officeDocument/2006/math" xmlns:v="urn:schemas-microsoft-com:vml" xmlns:wp14="http://schemas.microsoft.com/office/word/2010/wordprocessingDrawing" xmlns:wp="http://schemas.openxmlformats.org/drawingml/2006/wordprocessingDrawing" xmlns:w10="urn:schemas-microsoft-com:office:word" xmlns:w="http://schemas.openxmlformats.org/wordprocessingml/2006/main" xmlns:w14="http://schemas.microsoft.com/office/word/2010/wordml" xmlns:w15="http://schemas.microsoft.com/office/word/2012/wordml" xmlns:w16se="http://schemas.microsoft.com/office/word/2015/wordml/symex" xmlns:wpg="http://schemas.microsoft.com/office/word/2010/wordprocessingGroup" xmlns:wpi="http://schemas.microsoft.com/office/word/2010/wordprocessingInk" xmlns:wne="http://schemas.microsoft.com/office/word/2006/wordml" xmlns:wps="http://schemas.microsoft.com/office/word/2010/wordprocessingShape" mc:Ignorable="w14 w15 w16se wp14">
   <w:body>
     <w:p>
-      <w:bookmarkStart w:id="0" w:name="_GoBack"/>
-      <w:bookmarkEnd w:id="0"/>
       <w:r>
         <w:t xml:space="preserve">Welcome to the 3DNUS Readme.pdf File. </w:t>
       </w:r>
@@ -64,7 +62,7 @@
           <w:color w:val="FF0000"/>
           <w:u w:val="dotted"/>
         </w:rPr>
-        <w:t>Saturday, March 19, 2016</w:t>
+        <w:t>Monday, March 21, 2016</w:t>
       </w:r>
       <w:r>
         <w:rPr>
@@ -94,8 +92,8 @@
       <w:pPr>
         <w:pStyle w:val="Heading3"/>
       </w:pPr>
-      <w:bookmarkStart w:id="1" w:name="_Index:"/>
-      <w:bookmarkEnd w:id="1"/>
+      <w:bookmarkStart w:id="0" w:name="_Index:"/>
+      <w:bookmarkEnd w:id="0"/>
       <w:r>
         <w:t xml:space="preserve">Index: </w:t>
       </w:r>
@@ -264,40 +262,40 @@
       <w:pPr>
         <w:pStyle w:val="Heading1"/>
       </w:pPr>
-      <w:bookmarkStart w:id="2" w:name="_Basics:"/>
+      <w:bookmarkStart w:id="1" w:name="_Basics:"/>
+      <w:bookmarkEnd w:id="1"/>
+      <w:r>
+        <w:t xml:space="preserve">Basics: </w:t>
+      </w:r>
+    </w:p>
+    <w:p/>
+    <w:p>
+      <w:r>
+        <w:t xml:space="preserve">3DNUS is a NUS Downloader that allows (you) to download 3DS Titles (Software) &amp; Firmwares. </w:t>
+      </w:r>
+    </w:p>
+    <w:p>
+      <w:r>
+        <w:t>3DNUS is also Completely Free, and is also Non-Profit, meaning we Do NOT make any Money off of this Project! Do keep in mind, that we may Stop the Project at ANY point in time. Anyone may take FULL responsibility over the Project, and must give us &amp; Ground Full Credit. Although, we aren't planning on stopping the Project any time soon.</w:t>
+      </w:r>
+    </w:p>
+    <w:p>
+      <w:r>
+        <w:t xml:space="preserve">3DNUS does support Firmwares 2.x.x to 10.x.x (Or Latest). Do keep in mind, that some titles have been removed from Nintendo's update servers, most likely since they were old, and took up space on their servers. </w:t>
+      </w:r>
+    </w:p>
+    <w:p>
+      <w:r>
+        <w:t xml:space="preserve">3DNUS does use the NUS Servers (Nintendo Update Service). </w:t>
+      </w:r>
+    </w:p>
+    <w:p/>
+    <w:p>
+      <w:pPr>
+        <w:pStyle w:val="Heading1"/>
+      </w:pPr>
+      <w:bookmarkStart w:id="2" w:name="_Overview:"/>
       <w:bookmarkEnd w:id="2"/>
-      <w:r>
-        <w:t xml:space="preserve">Basics: </w:t>
-      </w:r>
-    </w:p>
-    <w:p/>
-    <w:p>
-      <w:r>
-        <w:t xml:space="preserve">3DNUS is a NUS Downloader that allows (you) to download 3DS Titles (Software) &amp; Firmwares. </w:t>
-      </w:r>
-    </w:p>
-    <w:p>
-      <w:r>
-        <w:t>3DNUS is also Completely Free, and is also Non-Profit, meaning we Do NOT make any Money off of this Project! Do keep in mind, that we may Stop the Project at ANY point in time. Anyone may take FULL responsibility over the Project, and must give us &amp; Ground Full Credit. Although, we aren't planning on stopping the Project any time soon.</w:t>
-      </w:r>
-    </w:p>
-    <w:p>
-      <w:r>
-        <w:t xml:space="preserve">3DNUS does support Firmwares 2.x.x to 10.x.x (Or Latest). Do keep in mind, that some titles have been removed from Nintendo's update servers, most likely since they were old, and took up space on their servers. </w:t>
-      </w:r>
-    </w:p>
-    <w:p>
-      <w:r>
-        <w:t xml:space="preserve">3DNUS does use the NUS Servers (Nintendo Update Service). </w:t>
-      </w:r>
-    </w:p>
-    <w:p/>
-    <w:p>
-      <w:pPr>
-        <w:pStyle w:val="Heading1"/>
-      </w:pPr>
-      <w:bookmarkStart w:id="3" w:name="_Overview:"/>
-      <w:bookmarkEnd w:id="3"/>
       <w:r>
         <w:lastRenderedPageBreak/>
         <w:t xml:space="preserve">Overview: </w:t>
@@ -936,15 +934,15 @@
           <w:t>Go back to Index</w:t>
         </w:r>
       </w:hyperlink>
-      <w:bookmarkStart w:id="4" w:name="_Extension_Manager:"/>
+      <w:bookmarkStart w:id="3" w:name="_Extension_Manager:"/>
+      <w:bookmarkEnd w:id="3"/>
+    </w:p>
+    <w:p>
+      <w:pPr>
+        <w:pStyle w:val="Heading1"/>
+      </w:pPr>
+      <w:bookmarkStart w:id="4" w:name="_Tutorial(S):"/>
       <w:bookmarkEnd w:id="4"/>
-    </w:p>
-    <w:p>
-      <w:pPr>
-        <w:pStyle w:val="Heading1"/>
-      </w:pPr>
-      <w:bookmarkStart w:id="5" w:name="_Tutorial(S):"/>
-      <w:bookmarkEnd w:id="5"/>
       <w:r>
         <w:t xml:space="preserve">Tutorial(S): </w:t>
       </w:r>
@@ -1536,8 +1534,8 @@
       <w:pPr>
         <w:pStyle w:val="Heading1"/>
       </w:pPr>
-      <w:bookmarkStart w:id="6" w:name="_Citra_Emu:"/>
-      <w:bookmarkEnd w:id="6"/>
+      <w:bookmarkStart w:id="5" w:name="_Citra_Emu:"/>
+      <w:bookmarkEnd w:id="5"/>
       <w:r>
         <w:t xml:space="preserve">Citra Emu: </w:t>
       </w:r>
@@ -1785,8 +1783,8 @@
       <w:pPr>
         <w:pStyle w:val="Heading1"/>
       </w:pPr>
-      <w:bookmarkStart w:id="7" w:name="_The_DevKit:"/>
-      <w:bookmarkEnd w:id="7"/>
+      <w:bookmarkStart w:id="6" w:name="_The_DevKit:"/>
+      <w:bookmarkEnd w:id="6"/>
       <w:r>
         <w:t>The DevKit:</w:t>
       </w:r>
@@ -2054,8 +2052,8 @@
       <w:pPr>
         <w:pStyle w:val="Heading1"/>
       </w:pPr>
-      <w:bookmarkStart w:id="8" w:name="_NANDify:"/>
-      <w:bookmarkEnd w:id="8"/>
+      <w:bookmarkStart w:id="7" w:name="_NANDify:"/>
+      <w:bookmarkEnd w:id="7"/>
       <w:r>
         <w:t xml:space="preserve">NANDify: </w:t>
       </w:r>
@@ -2151,8 +2149,8 @@
       <w:pPr>
         <w:pStyle w:val="Heading1"/>
       </w:pPr>
-      <w:bookmarkStart w:id="9" w:name="_Troubleshooting:"/>
-      <w:bookmarkEnd w:id="9"/>
+      <w:bookmarkStart w:id="8" w:name="_Troubleshooting:"/>
+      <w:bookmarkEnd w:id="8"/>
       <w:r>
         <w:t xml:space="preserve">Troubleshooting: </w:t>
       </w:r>
@@ -2213,8 +2211,8 @@
       <w:pPr>
         <w:pStyle w:val="Heading1"/>
       </w:pPr>
-      <w:bookmarkStart w:id="10" w:name="_Credits:"/>
-      <w:bookmarkEnd w:id="10"/>
+      <w:bookmarkStart w:id="9" w:name="_Credits:"/>
+      <w:bookmarkEnd w:id="9"/>
       <w:r>
         <w:t xml:space="preserve">Credits: </w:t>
       </w:r>
@@ -2291,7 +2289,12 @@
     </w:p>
     <w:p>
       <w:r>
-        <w:t xml:space="preserve">3DNUS &amp; it’s components use Either use Home-made Software or Open-Source software. </w:t>
+        <w:t xml:space="preserve">3DNUS &amp; it’s components use Either </w:t>
+      </w:r>
+      <w:bookmarkStart w:id="10" w:name="_GoBack"/>
+      <w:bookmarkEnd w:id="10"/>
+      <w:r>
+        <w:t xml:space="preserve">Home-made Software or Open-Source software. </w:t>
       </w:r>
     </w:p>
     <w:p>

</xml_diff>

<commit_message>
Added some Music to the Extension Market Concept
</commit_message>
<xml_diff>
--- a/3DNUS_README.docx
+++ b/3DNUS_README.docx
@@ -62,7 +62,7 @@
           <w:color w:val="FF0000"/>
           <w:u w:val="dotted"/>
         </w:rPr>
-        <w:t>Monday, April 04, 2016</w:t>
+        <w:t>Saturday, April 09, 2016</w:t>
       </w:r>
       <w:r>
         <w:rPr>
@@ -93,9 +93,7 @@
         <w:pStyle w:val="Heading3"/>
       </w:pPr>
       <w:bookmarkStart w:id="0" w:name="_Index:"/>
-      <w:bookmarkStart w:id="1" w:name="_GoBack"/>
       <w:bookmarkEnd w:id="0"/>
-      <w:bookmarkEnd w:id="1"/>
       <w:r>
         <w:t xml:space="preserve">Index: </w:t>
       </w:r>
@@ -164,7 +162,7 @@
           <w:numId w:val="1"/>
         </w:numPr>
       </w:pPr>
-      <w:hyperlink w:anchor="_Extension_Manager:" w:history="1">
+      <w:hyperlink w:anchor="_Extension_Manager:_1" w:history="1">
         <w:r>
           <w:rPr>
             <w:rStyle w:val="Hyperlink"/>
@@ -264,52 +262,52 @@
       <w:pPr>
         <w:pStyle w:val="Heading1"/>
       </w:pPr>
-      <w:bookmarkStart w:id="2" w:name="_Basics:"/>
+      <w:bookmarkStart w:id="1" w:name="_Basics:"/>
+      <w:bookmarkEnd w:id="1"/>
+      <w:r>
+        <w:t xml:space="preserve">Basics: </w:t>
+      </w:r>
+    </w:p>
+    <w:p/>
+    <w:p>
+      <w:r>
+        <w:t xml:space="preserve">3DNUS is a NUS Downloader that allows (you) to download 3DS Titles (Software) &amp; </w:t>
+      </w:r>
+      <w:r>
+        <w:t>Firmware’s</w:t>
+      </w:r>
+      <w:r>
+        <w:t xml:space="preserve">. </w:t>
+      </w:r>
+    </w:p>
+    <w:p>
+      <w:r>
+        <w:t>3DNUS is also Completely Free, and is also Non-Profit, meaning we Do NOT make any Money off of this Project! Do keep in mind, that we may Stop the Project at ANY point in time. Anyone may take FULL responsibility over the Project, and must give us &amp; Ground Full Credit. Although, we aren't planning on stopping the Project any time soon.</w:t>
+      </w:r>
+    </w:p>
+    <w:p>
+      <w:r>
+        <w:t xml:space="preserve">3DNUS does support </w:t>
+      </w:r>
+      <w:r>
+        <w:t>Firmware’s</w:t>
+      </w:r>
+      <w:r>
+        <w:t xml:space="preserve"> 2.x.x to 10.x.x (Or Latest). Do keep in mind, that some titles have been removed from Nintendo's update servers, most likely since they were old, and took up space on their servers. </w:t>
+      </w:r>
+    </w:p>
+    <w:p>
+      <w:r>
+        <w:t xml:space="preserve">3DNUS does use the NUS Servers (Nintendo Update Service). </w:t>
+      </w:r>
+    </w:p>
+    <w:p/>
+    <w:p>
+      <w:pPr>
+        <w:pStyle w:val="Heading1"/>
+      </w:pPr>
+      <w:bookmarkStart w:id="2" w:name="_Overview:"/>
       <w:bookmarkEnd w:id="2"/>
-      <w:r>
-        <w:t xml:space="preserve">Basics: </w:t>
-      </w:r>
-    </w:p>
-    <w:p/>
-    <w:p>
-      <w:r>
-        <w:t xml:space="preserve">3DNUS is a NUS Downloader that allows (you) to download 3DS Titles (Software) &amp; </w:t>
-      </w:r>
-      <w:r>
-        <w:t>Firmware’s</w:t>
-      </w:r>
-      <w:r>
-        <w:t xml:space="preserve">. </w:t>
-      </w:r>
-    </w:p>
-    <w:p>
-      <w:r>
-        <w:t>3DNUS is also Completely Free, and is also Non-Profit, meaning we Do NOT make any Money off of this Project! Do keep in mind, that we may Stop the Project at ANY point in time. Anyone may take FULL responsibility over the Project, and must give us &amp; Ground Full Credit. Although, we aren't planning on stopping the Project any time soon.</w:t>
-      </w:r>
-    </w:p>
-    <w:p>
-      <w:r>
-        <w:t xml:space="preserve">3DNUS does support </w:t>
-      </w:r>
-      <w:r>
-        <w:t>Firmware’s</w:t>
-      </w:r>
-      <w:r>
-        <w:t xml:space="preserve"> 2.x.x to 10.x.x (Or Latest). Do keep in mind, that some titles have been removed from Nintendo's update servers, most likely since they were old, and took up space on their servers. </w:t>
-      </w:r>
-    </w:p>
-    <w:p>
-      <w:r>
-        <w:t xml:space="preserve">3DNUS does use the NUS Servers (Nintendo Update Service). </w:t>
-      </w:r>
-    </w:p>
-    <w:p/>
-    <w:p>
-      <w:pPr>
-        <w:pStyle w:val="Heading1"/>
-      </w:pPr>
-      <w:bookmarkStart w:id="3" w:name="_Overview:"/>
-      <w:bookmarkEnd w:id="3"/>
       <w:r>
         <w:lastRenderedPageBreak/>
         <w:t xml:space="preserve">Overview: </w:t>
@@ -948,15 +946,15 @@
           <w:t>Go back to Index</w:t>
         </w:r>
       </w:hyperlink>
-      <w:bookmarkStart w:id="4" w:name="_Extension_Manager:"/>
+      <w:bookmarkStart w:id="3" w:name="_Extension_Manager:"/>
+      <w:bookmarkEnd w:id="3"/>
+    </w:p>
+    <w:p>
+      <w:pPr>
+        <w:pStyle w:val="Heading1"/>
+      </w:pPr>
+      <w:bookmarkStart w:id="4" w:name="_Tutorial(S):"/>
       <w:bookmarkEnd w:id="4"/>
-    </w:p>
-    <w:p>
-      <w:pPr>
-        <w:pStyle w:val="Heading1"/>
-      </w:pPr>
-      <w:bookmarkStart w:id="5" w:name="_Tutorial(S):"/>
-      <w:bookmarkEnd w:id="5"/>
       <w:r>
         <w:t xml:space="preserve">Tutorial(S): </w:t>
       </w:r>
@@ -1117,7 +1115,19 @@
         <w:rPr>
           <w:lang w:val="es-US"/>
         </w:rPr>
-        <w:t>Setup 3DS Emu NAND via Gateway (</w:t>
+        <w:t xml:space="preserve">Setup 3DS Emu NAND </w:t>
+      </w:r>
+      <w:r>
+        <w:rPr>
+          <w:lang w:val="es-US"/>
+        </w:rPr>
+        <w:t>vía</w:t>
+      </w:r>
+      <w:r>
+        <w:rPr>
+          <w:lang w:val="es-US"/>
+        </w:rPr>
+        <w:t xml:space="preserve"> Gateway (</w:t>
       </w:r>
       <w:r>
         <w:rPr>
@@ -1187,29 +1197,17 @@
           <w:ilvl w:val="0"/>
           <w:numId w:val="6"/>
         </w:numPr>
-        <w:rPr>
-          <w:lang w:val="es-US"/>
-        </w:rPr>
-      </w:pPr>
-      <w:r>
-        <w:rPr>
-          <w:lang w:val="es-US"/>
-        </w:rPr>
+      </w:pPr>
+      <w:r>
         <w:t xml:space="preserve">Requires a </w:t>
       </w:r>
       <w:r>
-        <w:rPr>
-          <w:lang w:val="es-US"/>
-        </w:rPr>
         <w:t xml:space="preserve">SD </w:t>
       </w:r>
       <w:r>
         <w:t>Card</w:t>
       </w:r>
       <w:r>
-        <w:rPr>
-          <w:lang w:val="es-US"/>
-        </w:rPr>
         <w:t xml:space="preserve"> 4GB+ </w:t>
       </w:r>
     </w:p>
@@ -1335,6 +1333,8 @@
       <w:pPr>
         <w:pStyle w:val="Heading1"/>
       </w:pPr>
+      <w:bookmarkStart w:id="5" w:name="_Extension_Manager:_1"/>
+      <w:bookmarkEnd w:id="5"/>
       <w:r>
         <w:t xml:space="preserve">Extension Manager: </w:t>
       </w:r>
@@ -2161,7 +2161,7 @@
         <w:t>Hacks</w:t>
       </w:r>
       <w:r>
-        <w:t xml:space="preserve"> Straight into the Emu NAND file! </w:t>
+        <w:t xml:space="preserve"> Straight into the Emu NAND! </w:t>
       </w:r>
     </w:p>
     <w:p/>
@@ -2205,7 +2205,7 @@
       </w:pPr>
       <w:r>
         <w:pict w14:anchorId="12D51454">
-          <v:shape id="Picture 3" o:spid="_x0000_i1034" type="#_x0000_t75" alt=":!:" style="width:.85pt;height:.85pt;visibility:visible;mso-wrap-style:square">
+          <v:shape id="Picture 3" o:spid="_x0000_i1026" type="#_x0000_t75" alt=":!:" style="width:.85pt;height:.85pt;visibility:visible;mso-wrap-style:square">
             <v:imagedata r:id="rId20" o:title=""/>
           </v:shape>
         </w:pict>
@@ -2273,7 +2273,7 @@
       </w:r>
       <w:r>
         <w:pict w14:anchorId="2B163993">
-          <v:shape id="_x0000_i1046" type="#_x0000_t75" style="width:21.75pt;height:21.75pt">
+          <v:shape id="_x0000_i1027" type="#_x0000_t75" style="width:21.75pt;height:21.75pt">
             <v:imagedata r:id="rId22" o:title="Exclamation"/>
             <v:shadow on="t" offset="1pt" offset2="-2pt"/>
           </v:shape>
@@ -2397,29 +2397,46 @@
         <w:rPr>
           <w:b/>
         </w:rPr>
-        <w:t xml:space="preserve">Q: 3DNUS Freeze's when Downloading, or Will </w:t>
-      </w:r>
-      <w:r>
+        <w:t>Q: 3DNUS Freeze's when Downloading, or Will Not Respond.</w:t>
+      </w:r>
+    </w:p>
+    <w:p>
+      <w:r>
+        <w:t>Be patient, when downloading 3DNUS Will disable itself to ensure that nothing</w:t>
+      </w:r>
+    </w:p>
+    <w:p>
+      <w:r>
+        <w:t>go's wrong. When it Freeze's, you may need to just wait or Force Close the Application.</w:t>
+      </w:r>
+    </w:p>
+    <w:p/>
+    <w:p>
+      <w:pPr>
         <w:rPr>
           <w:b/>
         </w:rPr>
-        <w:t>Not</w:t>
-      </w:r>
+      </w:pPr>
       <w:r>
         <w:rPr>
           <w:b/>
         </w:rPr>
-        <w:t xml:space="preserve"> Respond.</w:t>
-      </w:r>
-    </w:p>
-    <w:p>
-      <w:r>
-        <w:t>Be patient, when downloading 3DNUS Will disable itself to ensure that nothing</w:t>
-      </w:r>
-    </w:p>
-    <w:p>
-      <w:r>
-        <w:t>go's wrong. When it Freeze's, you may need to just wait or Force Close the Application.</w:t>
+        <w:t>Q: 3DNUS Return's an Error Stating that an Exception Has Occurred;</w:t>
+      </w:r>
+    </w:p>
+    <w:p>
+      <w:r>
+        <w:t xml:space="preserve">Preventing the App from Continuing. </w:t>
+      </w:r>
+    </w:p>
+    <w:p>
+      <w:r>
+        <w:t>This is a common Problem, try clicking Continue and see if it works, if not, try again with another</w:t>
+      </w:r>
+    </w:p>
+    <w:p>
+      <w:r>
+        <w:t xml:space="preserve">FW/Title. </w:t>
       </w:r>
     </w:p>
     <w:p/>
@@ -2433,40 +2450,46 @@
         <w:rPr>
           <w:b/>
         </w:rPr>
-        <w:t xml:space="preserve">Q: 3DNUS Return's an Error Stating that an Exception </w:t>
-      </w:r>
-      <w:r>
+        <w:t xml:space="preserve">Q: 3DNUS Suddenly Crash's for No Reason! </w:t>
+      </w:r>
+    </w:p>
+    <w:p>
+      <w:r>
+        <w:t>Well there must be a Reason, but try Installing the Latest .NET 4.5 Framework &amp; Power Pack 3.1 or 3.2.</w:t>
+      </w:r>
+    </w:p>
+    <w:p/>
+    <w:p>
+      <w:pPr>
         <w:rPr>
           <w:b/>
         </w:rPr>
-        <w:t>Has</w:t>
-      </w:r>
+      </w:pPr>
       <w:r>
         <w:rPr>
           <w:b/>
         </w:rPr>
-        <w:t xml:space="preserve"> Occurred;</w:t>
-      </w:r>
-    </w:p>
-    <w:p>
-      <w:r>
-        <w:t xml:space="preserve">Preventing the App from Continuing. </w:t>
-      </w:r>
-    </w:p>
-    <w:p>
-      <w:r>
-        <w:t xml:space="preserve">This is a common Problem, </w:t>
-      </w:r>
-      <w:r>
-        <w:t>try</w:t>
-      </w:r>
-      <w:r>
-        <w:t xml:space="preserve"> clicking Continue and see if it works, if not, try again with another</w:t>
-      </w:r>
-    </w:p>
-    <w:p>
-      <w:r>
-        <w:t xml:space="preserve">FW/Title. </w:t>
+        <w:t xml:space="preserve">Q: 3DNUS Will Not Open or Crash's Immediately! </w:t>
+      </w:r>
+    </w:p>
+    <w:p>
+      <w:r>
+        <w:t xml:space="preserve">Repeat the Step's as of the One Above. </w:t>
+      </w:r>
+    </w:p>
+    <w:p>
+      <w:r>
+        <w:t xml:space="preserve">Note: 3DNUS is Compiled for x64 (x64 bit) Versions of Windows (Or Wine/Linux). </w:t>
+      </w:r>
+    </w:p>
+    <w:p>
+      <w:r>
+        <w:t xml:space="preserve">As of now there is no x32 (x32 bit) Version of 3DNUS. </w:t>
+      </w:r>
+    </w:p>
+    <w:p>
+      <w:r>
+        <w:t>It should be Obvious that you can't run x64 Apps on a x32 Version of Windows (Or Wine/Linux).</w:t>
       </w:r>
     </w:p>
     <w:p/>
@@ -2480,24 +2503,22 @@
         <w:rPr>
           <w:b/>
         </w:rPr>
-        <w:t xml:space="preserve">Q: 3DNUS Suddenly Crash's for No Reason! </w:t>
-      </w:r>
-    </w:p>
-    <w:p>
-      <w:r>
-        <w:t xml:space="preserve">Well there must be a Reason, but try Installing the Latest .NET 4.5 </w:t>
-      </w:r>
-      <w:r>
-        <w:t>Framework</w:t>
-      </w:r>
-      <w:r>
-        <w:t xml:space="preserve"> &amp; </w:t>
-      </w:r>
-      <w:r>
-        <w:t>Power Pack</w:t>
-      </w:r>
-      <w:r>
-        <w:t xml:space="preserve"> 3.1 or 3.2.</w:t>
+        <w:t>Q: 3DNUS Return's the Error Stating that it can NOT Connect to the NUS Servers!</w:t>
+      </w:r>
+    </w:p>
+    <w:p>
+      <w:r>
+        <w:t xml:space="preserve">Try again later, Nintendo's Server's may be under some Load (Or heavy Load). </w:t>
+      </w:r>
+    </w:p>
+    <w:p>
+      <w:r>
+        <w:t>If it still doesn't work, make sure that 3DNUS is Permitted to Connect through your Proxy or DNS/Firewall (etc.);</w:t>
+      </w:r>
+    </w:p>
+    <w:p>
+      <w:r>
+        <w:t xml:space="preserve">NOTE: Make sure that your Router isn't blocking the NUS (Nintendo Update Service) server's as well! </w:t>
       </w:r>
     </w:p>
     <w:p/>
@@ -2511,39 +2532,68 @@
         <w:rPr>
           <w:b/>
         </w:rPr>
-        <w:t xml:space="preserve">Q: 3DNUS Will </w:t>
-      </w:r>
-      <w:r>
+        <w:t xml:space="preserve">Q: The Updater Fails to load, or Won't do anything! </w:t>
+      </w:r>
+    </w:p>
+    <w:p>
+      <w:r>
+        <w:t xml:space="preserve">Try installing the Latest .NET FW and Power pack REDIST (Power packs 10.0). </w:t>
+      </w:r>
+    </w:p>
+    <w:p>
+      <w:r>
+        <w:t>If the Problem persists, contact me via PM or @Email.</w:t>
+      </w:r>
+    </w:p>
+    <w:p>
+      <w:r>
+        <w:t xml:space="preserve">Also, make sure you have an Internet Connection! </w:t>
+      </w:r>
+    </w:p>
+    <w:p/>
+    <w:p>
+      <w:pPr>
         <w:rPr>
           <w:b/>
         </w:rPr>
-        <w:t>Not</w:t>
-      </w:r>
-      <w:r>
+      </w:pPr>
+    </w:p>
+    <w:p>
+      <w:pPr>
         <w:rPr>
           <w:b/>
         </w:rPr>
-        <w:t xml:space="preserve"> Open or Crash's Immediately! </w:t>
-      </w:r>
-    </w:p>
-    <w:p>
-      <w:r>
-        <w:t xml:space="preserve">Repeat the Step's as of the One Above. </w:t>
-      </w:r>
-    </w:p>
-    <w:p>
-      <w:r>
-        <w:t xml:space="preserve">Note: 3DNUS is Compiled for x64 (x64 bit) Versions of Windows (Or Wine/Linux). </w:t>
-      </w:r>
-    </w:p>
-    <w:p>
-      <w:r>
-        <w:t xml:space="preserve">As of now there is no x32 (x32 bit) Version of 3DNUS. </w:t>
-      </w:r>
-    </w:p>
-    <w:p>
-      <w:r>
-        <w:t>It should be Obvious that you can't run x64 Apps on a x32 Version of Windows (Or Wine/Linux).</w:t>
+      </w:pPr>
+      <w:r>
+        <w:rPr>
+          <w:b/>
+        </w:rPr>
+        <w:t xml:space="preserve">Q: The Compatibility Checker fails on: Windows Version. </w:t>
+      </w:r>
+    </w:p>
+    <w:p>
+      <w:r>
+        <w:t xml:space="preserve">The Version of Windows you may be using, is Incompatible w/3DNUS! </w:t>
+      </w:r>
+    </w:p>
+    <w:p>
+      <w:r>
+        <w:t xml:space="preserve">If you’re running the Program in Compatibility Mode (Windows Vista/SP1/SP2/XP/SP1/SP2/SP3), </w:t>
+      </w:r>
+    </w:p>
+    <w:p>
+      <w:r>
+        <w:t>then try Turning it off or use a New Version of Windows (Ex: Windows 7 or Windows 8/8.1)</w:t>
+      </w:r>
+    </w:p>
+    <w:p>
+      <w:r>
+        <w:t>Incompatible Windows Versions: Windows 95, 98, ME, 2000, XP, and Vista.</w:t>
+      </w:r>
+    </w:p>
+    <w:p>
+      <w:r>
+        <w:t>Compatible Windows Versions: Windows 7, 8, 8.1, and 10.</w:t>
       </w:r>
     </w:p>
     <w:p/>
@@ -2557,28 +2607,17 @@
         <w:rPr>
           <w:b/>
         </w:rPr>
-        <w:t>Q: 3DNUS Return's the Error Stating that it can NOT Connect to the NUS Servers!</w:t>
-      </w:r>
-    </w:p>
-    <w:p>
-      <w:r>
-        <w:t xml:space="preserve">Try again later, Nintendo's Server's may be under some Load (Or heavy Load). </w:t>
-      </w:r>
-    </w:p>
-    <w:p>
-      <w:r>
-        <w:t>If it still doesn't work, make sure that 3DNUS is Permitted to Connect through your Proxy or DNS/Firewall (</w:t>
-      </w:r>
-      <w:r>
-        <w:t>etc.</w:t>
-      </w:r>
-      <w:r>
-        <w:t>);</w:t>
-      </w:r>
-    </w:p>
-    <w:p>
-      <w:r>
-        <w:t xml:space="preserve">NOTE: Make sure that your Router isn't blocking the NUS (Nintendo Update Service) server's as well! </w:t>
+        <w:t xml:space="preserve">Q: The Compatibility Checker is Stuck on Windows Version! </w:t>
+      </w:r>
+    </w:p>
+    <w:p>
+      <w:r>
+        <w:t xml:space="preserve">This Seems to be a Rare Issue, if your Using a Guest account, or an Account w/a Group Policy </w:t>
+      </w:r>
+    </w:p>
+    <w:p>
+      <w:r>
+        <w:t xml:space="preserve">being used (Schools, &amp; Org's use this) then you may need to get Admin Access, or Try again on another Computer. </w:t>
       </w:r>
     </w:p>
     <w:p/>
@@ -2592,40 +2631,23 @@
         <w:rPr>
           <w:b/>
         </w:rPr>
-        <w:t xml:space="preserve">Q: The Updater Fails to load, or Won't do anything! </w:t>
-      </w:r>
-    </w:p>
-    <w:p>
-      <w:r>
-        <w:t xml:space="preserve">Try installing the Latest .NET FW and </w:t>
-      </w:r>
-      <w:r>
-        <w:t>Power pack</w:t>
-      </w:r>
-      <w:r>
-        <w:t xml:space="preserve"> REDIST (</w:t>
-      </w:r>
-      <w:r>
-        <w:t>Power packs</w:t>
-      </w:r>
-      <w:r>
-        <w:t xml:space="preserve"> 10.0). </w:t>
-      </w:r>
-    </w:p>
-    <w:p>
-      <w:r>
-        <w:t xml:space="preserve">If the Problem </w:t>
-      </w:r>
-      <w:r>
-        <w:t>persists</w:t>
-      </w:r>
-      <w:r>
-        <w:t>, contact me via PM or @Email.</w:t>
-      </w:r>
-    </w:p>
-    <w:p>
-      <w:r>
-        <w:t xml:space="preserve">Also, make sure you have an Internet Connection! </w:t>
+        <w:t xml:space="preserve">Q: The Compatibility Checker fails on: Component Issues. </w:t>
+      </w:r>
+    </w:p>
+    <w:p>
+      <w:r>
+        <w:t xml:space="preserve">Make sure that PowerPacks10.0(In REDIST) is Installed, or Repair it. </w:t>
+      </w:r>
+    </w:p>
+    <w:p>
+      <w:r>
+        <w:t xml:space="preserve">Also, make sure that the Latest Version of .NET and its Updates </w:t>
+      </w:r>
+      <w:r>
+        <w:t>Are</w:t>
+      </w:r>
+      <w:r>
+        <w:t xml:space="preserve"> Installed! </w:t>
       </w:r>
     </w:p>
     <w:p/>
@@ -2635,116 +2657,10 @@
           <w:b/>
         </w:rPr>
       </w:pPr>
-    </w:p>
-    <w:p>
-      <w:pPr>
+      <w:r>
         <w:rPr>
           <w:b/>
         </w:rPr>
-      </w:pPr>
-      <w:r>
-        <w:rPr>
-          <w:b/>
-        </w:rPr>
-        <w:t xml:space="preserve">Q: The Compatibility Checker fails on: Windows Version. </w:t>
-      </w:r>
-    </w:p>
-    <w:p>
-      <w:r>
-        <w:t xml:space="preserve">The Version of Windows you may be using, is Incompatible w/3DNUS! </w:t>
-      </w:r>
-    </w:p>
-    <w:p>
-      <w:r>
-        <w:t xml:space="preserve">If </w:t>
-      </w:r>
-      <w:r>
-        <w:t>you’re</w:t>
-      </w:r>
-      <w:r>
-        <w:t xml:space="preserve"> running the Program in Compatibility Mode (Windows Vista/SP1/SP2/XP/SP1/SP2/SP3), </w:t>
-      </w:r>
-    </w:p>
-    <w:p>
-      <w:r>
-        <w:t>then try Turning it off or use a New Version of Windows (Ex: Windows 7 or Windows 8/8.1)</w:t>
-      </w:r>
-    </w:p>
-    <w:p>
-      <w:r>
-        <w:t>Incompatible Windows Versions: Windows 95, 98, ME, 2000, XP, and Vista.</w:t>
-      </w:r>
-    </w:p>
-    <w:p>
-      <w:r>
-        <w:t>Compatible Windows Versions: Windows 7, 8, 8.1, and 10.</w:t>
-      </w:r>
-    </w:p>
-    <w:p/>
-    <w:p>
-      <w:pPr>
-        <w:rPr>
-          <w:b/>
-        </w:rPr>
-      </w:pPr>
-      <w:r>
-        <w:rPr>
-          <w:b/>
-        </w:rPr>
-        <w:t xml:space="preserve">Q: The Compatibility Checker is Stuck on Windows Version! </w:t>
-      </w:r>
-    </w:p>
-    <w:p>
-      <w:r>
-        <w:t xml:space="preserve">This Seems to be a Rare Issue, if your Using a Guest account, or an Account w/a Group Policy </w:t>
-      </w:r>
-    </w:p>
-    <w:p>
-      <w:r>
-        <w:t xml:space="preserve">being used (Schools, &amp; Org's use this) then you may need to get Admin Access, or Try again on another Computer. </w:t>
-      </w:r>
-    </w:p>
-    <w:p/>
-    <w:p>
-      <w:pPr>
-        <w:rPr>
-          <w:b/>
-        </w:rPr>
-      </w:pPr>
-      <w:r>
-        <w:rPr>
-          <w:b/>
-        </w:rPr>
-        <w:t xml:space="preserve">Q: The Compatibility Checker fails on: Component Issues. </w:t>
-      </w:r>
-    </w:p>
-    <w:p>
-      <w:r>
-        <w:t xml:space="preserve">Make sure that PowerPacks10.0(In REDIST) is Installed, or Repair it. </w:t>
-      </w:r>
-    </w:p>
-    <w:p>
-      <w:r>
-        <w:t xml:space="preserve">Also, make sure that the Latest Version of .NET and its Updates </w:t>
-      </w:r>
-      <w:r>
-        <w:t>Are</w:t>
-      </w:r>
-      <w:r>
-        <w:t xml:space="preserve"> Installed! </w:t>
-      </w:r>
-    </w:p>
-    <w:p/>
-    <w:p>
-      <w:pPr>
-        <w:rPr>
-          <w:b/>
-        </w:rPr>
-      </w:pPr>
-      <w:r>
-        <w:rPr>
-          <w:b/>
-        </w:rPr>
         <w:t xml:space="preserve">Q: How does the Config Work? </w:t>
       </w:r>
     </w:p>
@@ -2760,13 +2676,7 @@
     </w:p>
     <w:p>
       <w:r>
-        <w:t xml:space="preserve">In the Bottom </w:t>
-      </w:r>
-      <w:r>
-        <w:t>Right</w:t>
-      </w:r>
-      <w:r>
-        <w:t xml:space="preserve"> Corner, there is the Version + Build Number.</w:t>
+        <w:t>In the Bottom Right Corner, there is the Version + Build Number.</w:t>
       </w:r>
     </w:p>
     <w:p>
@@ -2776,13 +2686,7 @@
     </w:p>
     <w:p>
       <w:r>
-        <w:t xml:space="preserve">Having separate Config Files is way easier to manage, and is also safer. For example, let's say that the Config was stored in one File (Ex: config.cfg); The Program would have to read one line at a time, plus that would be </w:t>
-      </w:r>
-      <w:r>
-        <w:t>too</w:t>
-      </w:r>
-      <w:r>
-        <w:t xml:space="preserve"> much of a Hassle. What if you Deleted the Config File? Your entire Configuration would be reset to Defaults! Having separate Configs allow's you to Backup separate Configs, and is Generally Safer! If a Config File is Removed, the Program will still operate, but the Config File will be Re-Written to a Default Value (0 or 1). Some Config Files will have "default" or FW Versions (Ex: 7.1.0-17_USA).</w:t>
+        <w:t>Having separate Config Files is way easier to manage, and is also safer. For example, let's say that the Config was stored in one File (Ex: config.cfg); The Program would have to read one line at a time, plus that would be too much of a Hassle. What if you Deleted the Config File? Your entire Configuration would be reset to Defaults! Having separate Configs allow's you to Backup separate Configs, and is Generally Safer! If a Config File is Removed, the Program will still operate, but the Config File will be Re-Written to a Default Value (0 or 1). Some Config Files will have "default" or FW Versions (Ex: 7.1.0-17_USA).</w:t>
       </w:r>
     </w:p>
     <w:p>
@@ -2815,21 +2719,7 @@
             <w:rStyle w:val="Hyperlink"/>
             <w:sz w:val="20"/>
           </w:rPr>
-          <w:t>Go bac</w:t>
-        </w:r>
-        <w:r>
-          <w:rPr>
-            <w:rStyle w:val="Hyperlink"/>
-            <w:sz w:val="20"/>
-          </w:rPr>
-          <w:t>k</w:t>
-        </w:r>
-        <w:r>
-          <w:rPr>
-            <w:rStyle w:val="Hyperlink"/>
-            <w:sz w:val="20"/>
-          </w:rPr>
-          <w:t xml:space="preserve"> to Index</w:t>
+          <w:t>Go back to Index</w:t>
         </w:r>
       </w:hyperlink>
       <w:bookmarkStart w:id="10" w:name="_Credits:"/>
@@ -2853,7 +2743,13 @@
           <w:rPr>
             <w:rStyle w:val="Hyperlink"/>
           </w:rPr>
-          <w:t>@Dr.Hacknik</w:t>
+          <w:t>@</w:t>
+        </w:r>
+        <w:r>
+          <w:rPr>
+            <w:rStyle w:val="Hyperlink"/>
+          </w:rPr>
+          <w:t>Dr. Hacknik</w:t>
         </w:r>
       </w:hyperlink>
       <w:r>
@@ -2927,7 +2823,13 @@
           <w:rPr>
             <w:rStyle w:val="Hyperlink"/>
           </w:rPr>
-          <w:t>@Dr.Hacknik</w:t>
+          <w:t>@</w:t>
+        </w:r>
+        <w:r>
+          <w:rPr>
+            <w:rStyle w:val="Hyperlink"/>
+          </w:rPr>
+          <w:t>Dr. Hacknik</w:t>
         </w:r>
       </w:hyperlink>
       <w:r>
@@ -2935,15 +2837,247 @@
       </w:r>
     </w:p>
     <w:p>
+      <w:pPr>
+        <w:rPr>
+          <w:lang w:val="es-US"/>
+        </w:rPr>
+      </w:pPr>
       <w:r>
         <w:rPr>
           <w:sz w:val="36"/>
+          <w:lang w:val="es-US"/>
         </w:rPr>
         <w:t xml:space="preserve">® </w:t>
       </w:r>
       <w:r>
+        <w:rPr>
+          <w:lang w:val="es-US"/>
+        </w:rPr>
         <w:t>Nintendo 2016</w:t>
       </w:r>
+    </w:p>
+    <w:p>
+      <w:pPr>
+        <w:rPr>
+          <w:lang w:val="es-US"/>
+        </w:rPr>
+      </w:pPr>
+    </w:p>
+    <w:p>
+      <w:pPr>
+        <w:rPr>
+          <w:lang w:val="es-US"/>
+        </w:rPr>
+      </w:pPr>
+      <w:r>
+        <w:rPr>
+          <w:noProof/>
+          <w:lang w:eastAsia="en-US"/>
+        </w:rPr>
+        <w:drawing>
+          <wp:inline distT="0" distB="0" distL="0" distR="0" wp14:anchorId="7BDBC4E3" wp14:editId="5DBF9971">
+            <wp:extent cx="510363" cy="510363"/>
+            <wp:effectExtent l="19050" t="0" r="23495" b="194945"/>
+            <wp:docPr id="3" name="Picture 3" descr="https://cdn4.iconfinder.com/data/icons/iconsimple-logotypes/512/github-512.png">
+              <a:hlinkClick xmlns:a="http://schemas.openxmlformats.org/drawingml/2006/main" r:id="rId29"/>
+            </wp:docPr>
+            <wp:cNvGraphicFramePr>
+              <a:graphicFrameLocks xmlns:a="http://schemas.openxmlformats.org/drawingml/2006/main" noChangeAspect="1"/>
+            </wp:cNvGraphicFramePr>
+            <a:graphic xmlns:a="http://schemas.openxmlformats.org/drawingml/2006/main">
+              <a:graphicData uri="http://schemas.openxmlformats.org/drawingml/2006/picture">
+                <pic:pic xmlns:pic="http://schemas.openxmlformats.org/drawingml/2006/picture">
+                  <pic:nvPicPr>
+                    <pic:cNvPr id="0" name="Picture 4" descr="https://cdn4.iconfinder.com/data/icons/iconsimple-logotypes/512/github-512.png"/>
+                    <pic:cNvPicPr>
+                      <a:picLocks noChangeAspect="1" noChangeArrowheads="1"/>
+                    </pic:cNvPicPr>
+                  </pic:nvPicPr>
+                  <pic:blipFill>
+                    <a:blip r:embed="rId30" cstate="print">
+                      <a:extLst>
+                        <a:ext uri="{28A0092B-C50C-407E-A947-70E740481C1C}">
+                          <a14:useLocalDpi xmlns:a14="http://schemas.microsoft.com/office/drawing/2010/main" val="0"/>
+                        </a:ext>
+                      </a:extLst>
+                    </a:blip>
+                    <a:srcRect/>
+                    <a:stretch>
+                      <a:fillRect/>
+                    </a:stretch>
+                  </pic:blipFill>
+                  <pic:spPr bwMode="auto">
+                    <a:xfrm>
+                      <a:off x="0" y="0"/>
+                      <a:ext cx="522510" cy="522510"/>
+                    </a:xfrm>
+                    <a:prstGeom prst="roundRect">
+                      <a:avLst>
+                        <a:gd name="adj" fmla="val 8594"/>
+                      </a:avLst>
+                    </a:prstGeom>
+                    <a:solidFill>
+                      <a:srgbClr val="FFFFFF">
+                        <a:shade val="85000"/>
+                      </a:srgbClr>
+                    </a:solidFill>
+                    <a:ln>
+                      <a:noFill/>
+                    </a:ln>
+                    <a:effectLst>
+                      <a:reflection blurRad="12700" stA="38000" endPos="28000" dist="5000" dir="5400000" sy="-100000" algn="bl" rotWithShape="0"/>
+                    </a:effectLst>
+                  </pic:spPr>
+                </pic:pic>
+              </a:graphicData>
+            </a:graphic>
+          </wp:inline>
+        </w:drawing>
+      </w:r>
+      <w:r>
+        <w:rPr>
+          <w:lang w:val="es-US"/>
+        </w:rPr>
+        <w:t xml:space="preserve">     </w:t>
+      </w:r>
+      <w:r>
+        <w:rPr>
+          <w:noProof/>
+          <w:lang w:eastAsia="en-US"/>
+        </w:rPr>
+        <w:drawing>
+          <wp:inline distT="0" distB="0" distL="0" distR="0" wp14:anchorId="6FD6EE03" wp14:editId="079BE5A4">
+            <wp:extent cx="467833" cy="467833"/>
+            <wp:effectExtent l="19050" t="0" r="27940" b="180340"/>
+            <wp:docPr id="13" name="Picture 13" descr="https://gbatemp.net/styles/default/xenforo/logo.og.png">
+              <a:hlinkClick xmlns:a="http://schemas.openxmlformats.org/drawingml/2006/main" r:id="rId31"/>
+            </wp:docPr>
+            <wp:cNvGraphicFramePr>
+              <a:graphicFrameLocks xmlns:a="http://schemas.openxmlformats.org/drawingml/2006/main" noChangeAspect="1"/>
+            </wp:cNvGraphicFramePr>
+            <a:graphic xmlns:a="http://schemas.openxmlformats.org/drawingml/2006/main">
+              <a:graphicData uri="http://schemas.openxmlformats.org/drawingml/2006/picture">
+                <pic:pic xmlns:pic="http://schemas.openxmlformats.org/drawingml/2006/picture">
+                  <pic:nvPicPr>
+                    <pic:cNvPr id="0" name="Picture 6" descr="https://gbatemp.net/styles/default/xenforo/logo.og.png"/>
+                    <pic:cNvPicPr>
+                      <a:picLocks noChangeAspect="1" noChangeArrowheads="1"/>
+                    </pic:cNvPicPr>
+                  </pic:nvPicPr>
+                  <pic:blipFill>
+                    <a:blip r:embed="rId32" cstate="print">
+                      <a:extLst>
+                        <a:ext uri="{28A0092B-C50C-407E-A947-70E740481C1C}">
+                          <a14:useLocalDpi xmlns:a14="http://schemas.microsoft.com/office/drawing/2010/main" val="0"/>
+                        </a:ext>
+                      </a:extLst>
+                    </a:blip>
+                    <a:srcRect/>
+                    <a:stretch>
+                      <a:fillRect/>
+                    </a:stretch>
+                  </pic:blipFill>
+                  <pic:spPr bwMode="auto">
+                    <a:xfrm>
+                      <a:off x="0" y="0"/>
+                      <a:ext cx="482447" cy="482447"/>
+                    </a:xfrm>
+                    <a:prstGeom prst="roundRect">
+                      <a:avLst>
+                        <a:gd name="adj" fmla="val 8594"/>
+                      </a:avLst>
+                    </a:prstGeom>
+                    <a:solidFill>
+                      <a:srgbClr val="FFFFFF">
+                        <a:shade val="85000"/>
+                      </a:srgbClr>
+                    </a:solidFill>
+                    <a:ln>
+                      <a:noFill/>
+                    </a:ln>
+                    <a:effectLst>
+                      <a:reflection blurRad="12700" stA="38000" endPos="28000" dist="5000" dir="5400000" sy="-100000" algn="bl" rotWithShape="0"/>
+                    </a:effectLst>
+                  </pic:spPr>
+                </pic:pic>
+              </a:graphicData>
+            </a:graphic>
+          </wp:inline>
+        </w:drawing>
+      </w:r>
+      <w:r>
+        <w:rPr>
+          <w:lang w:val="es-US"/>
+        </w:rPr>
+        <w:t xml:space="preserve">    </w:t>
+      </w:r>
+      <w:r>
+        <w:rPr>
+          <w:noProof/>
+          <w:lang w:eastAsia="en-US"/>
+        </w:rPr>
+        <w:drawing>
+          <wp:inline distT="0" distB="0" distL="0" distR="0" wp14:anchorId="0B7FC482" wp14:editId="215C9E5D">
+            <wp:extent cx="489098" cy="489098"/>
+            <wp:effectExtent l="19050" t="0" r="25400" b="177800"/>
+            <wp:docPr id="15" name="Picture 15" descr="https://cdn0.iconfinder.com/data/icons/social-flat-rounded-rects/512/twitter_letter-256.png">
+              <a:hlinkClick xmlns:a="http://schemas.openxmlformats.org/drawingml/2006/main" r:id="rId33"/>
+            </wp:docPr>
+            <wp:cNvGraphicFramePr>
+              <a:graphicFrameLocks xmlns:a="http://schemas.openxmlformats.org/drawingml/2006/main" noChangeAspect="1"/>
+            </wp:cNvGraphicFramePr>
+            <a:graphic xmlns:a="http://schemas.openxmlformats.org/drawingml/2006/main">
+              <a:graphicData uri="http://schemas.openxmlformats.org/drawingml/2006/picture">
+                <pic:pic xmlns:pic="http://schemas.openxmlformats.org/drawingml/2006/picture">
+                  <pic:nvPicPr>
+                    <pic:cNvPr id="0" name="Picture 8" descr="https://cdn0.iconfinder.com/data/icons/social-flat-rounded-rects/512/twitter_letter-256.png"/>
+                    <pic:cNvPicPr>
+                      <a:picLocks noChangeAspect="1" noChangeArrowheads="1"/>
+                    </pic:cNvPicPr>
+                  </pic:nvPicPr>
+                  <pic:blipFill>
+                    <a:blip r:embed="rId34" cstate="print">
+                      <a:extLst>
+                        <a:ext uri="{28A0092B-C50C-407E-A947-70E740481C1C}">
+                          <a14:useLocalDpi xmlns:a14="http://schemas.microsoft.com/office/drawing/2010/main" val="0"/>
+                        </a:ext>
+                      </a:extLst>
+                    </a:blip>
+                    <a:srcRect/>
+                    <a:stretch>
+                      <a:fillRect/>
+                    </a:stretch>
+                  </pic:blipFill>
+                  <pic:spPr bwMode="auto">
+                    <a:xfrm>
+                      <a:off x="0" y="0"/>
+                      <a:ext cx="508286" cy="508286"/>
+                    </a:xfrm>
+                    <a:prstGeom prst="roundRect">
+                      <a:avLst>
+                        <a:gd name="adj" fmla="val 8594"/>
+                      </a:avLst>
+                    </a:prstGeom>
+                    <a:solidFill>
+                      <a:srgbClr val="FFFFFF">
+                        <a:shade val="85000"/>
+                      </a:srgbClr>
+                    </a:solidFill>
+                    <a:ln>
+                      <a:noFill/>
+                    </a:ln>
+                    <a:effectLst>
+                      <a:reflection blurRad="12700" stA="38000" endPos="28000" dist="5000" dir="5400000" sy="-100000" algn="bl" rotWithShape="0"/>
+                    </a:effectLst>
+                  </pic:spPr>
+                </pic:pic>
+              </a:graphicData>
+            </a:graphic>
+          </wp:inline>
+        </w:drawing>
+      </w:r>
+      <w:bookmarkStart w:id="11" w:name="_GoBack"/>
+      <w:bookmarkEnd w:id="11"/>
     </w:p>
     <w:p>
       <w:pPr>
@@ -6285,7 +6419,7 @@
       </w:r>
     </w:p>
     <w:sectPr>
-      <w:headerReference w:type="default" r:id="rId29"/>
+      <w:headerReference w:type="default" r:id="rId35"/>
       <w:pgSz w:w="12240" w:h="15840"/>
       <w:pgMar w:top="1440" w:right="1440" w:bottom="1440" w:left="1440" w:header="720" w:footer="720" w:gutter="0"/>
       <w:cols w:space="720"/>
@@ -6491,7 +6625,7 @@
         <v:path o:extrusionok="f" gradientshapeok="t" o:connecttype="rect"/>
         <o:lock v:ext="edit" aspectratio="t"/>
       </v:shapetype>
-      <v:shape id="_x0000_i1043" type="#_x0000_t75" alt=":!:" style="width:.85pt;height:.85pt;visibility:visible;mso-wrap-style:square" o:bullet="t">
+      <v:shape id="_x0000_i1045" type="#_x0000_t75" alt=":!:" style="width:.85pt;height:.85pt;visibility:visible;mso-wrap-style:square" o:bullet="t">
         <v:imagedata r:id="rId1" o:title=""/>
       </v:shape>
     </w:pict>
@@ -8582,7 +8716,7 @@
 </file>
 
 <file path=customXml/itemProps1.xml><?xml version="1.0" encoding="utf-8"?>
-<ds:datastoreItem xmlns:ds="http://schemas.openxmlformats.org/officeDocument/2006/customXml" ds:itemID="{4D00F3B4-B7B4-491F-88A9-1BDCF63BA8F1}">
+<ds:datastoreItem xmlns:ds="http://schemas.openxmlformats.org/officeDocument/2006/customXml" ds:itemID="{85010201-1411-4798-A4FD-A77B529903CF}">
   <ds:schemaRefs>
     <ds:schemaRef ds:uri="http://schemas.openxmlformats.org/officeDocument/2006/bibliography"/>
   </ds:schemaRefs>

</xml_diff>

<commit_message>
Dev First time setup now runs on .NET4.5
-Fixed some Bugs
</commit_message>
<xml_diff>
--- a/3DNUS_README.docx
+++ b/3DNUS_README.docx
@@ -6645,7 +6645,7 @@
         <v:path o:extrusionok="f" gradientshapeok="t" o:connecttype="rect"/>
         <o:lock v:ext="edit" aspectratio="t"/>
       </v:shapetype>
-      <v:shape id="_x0000_i1027" type="#_x0000_t75" alt=":!:" style="width:.85pt;height:.85pt;visibility:visible;mso-wrap-style:square" o:bullet="t">
+      <v:shape id="_x0000_i1030" type="#_x0000_t75" alt=":!:" style="width:.85pt;height:.85pt;visibility:visible;mso-wrap-style:square" o:bullet="t">
         <v:imagedata r:id="rId1" o:title=""/>
       </v:shape>
     </w:pict>
@@ -8734,7 +8734,7 @@
 </file>
 
 <file path=customXml/itemProps1.xml><?xml version="1.0" encoding="utf-8"?>
-<ds:datastoreItem xmlns:ds="http://schemas.openxmlformats.org/officeDocument/2006/customXml" ds:itemID="{B7644020-1253-42C8-9D61-1234B6D4881C}">
+<ds:datastoreItem xmlns:ds="http://schemas.openxmlformats.org/officeDocument/2006/customXml" ds:itemID="{7F670DF2-B0F6-4264-8CA8-5E471CB706AE}">
   <ds:schemaRefs>
     <ds:schemaRef ds:uri="http://schemas.openxmlformats.org/officeDocument/2006/bibliography"/>
   </ds:schemaRefs>

</xml_diff>

<commit_message>
Cleaned the Repo a Little
</commit_message>
<xml_diff>
--- a/3DNUS_README.docx
+++ b/3DNUS_README.docx
@@ -3,6 +3,8 @@
 <w:document xmlns:wpc="http://schemas.microsoft.com/office/word/2010/wordprocessingCanvas" xmlns:cx="http://schemas.microsoft.com/office/drawing/2014/chartex" xmlns:cx1="http://schemas.microsoft.com/office/drawing/2015/9/8/chartex" xmlns:cx2="http://schemas.microsoft.com/office/drawing/2015/10/21/chartex" xmlns:mc="http://schemas.openxmlformats.org/markup-compatibility/2006" xmlns:o="urn:schemas-microsoft-com:office:office" xmlns:r="http://schemas.openxmlformats.org/officeDocument/2006/relationships" xmlns:m="http://schemas.openxmlformats.org/officeDocument/2006/math" xmlns:v="urn:schemas-microsoft-com:vml" xmlns:wp14="http://schemas.microsoft.com/office/word/2010/wordprocessingDrawing" xmlns:wp="http://schemas.openxmlformats.org/drawingml/2006/wordprocessingDrawing" xmlns:w10="urn:schemas-microsoft-com:office:word" xmlns:w="http://schemas.openxmlformats.org/wordprocessingml/2006/main" xmlns:w14="http://schemas.microsoft.com/office/word/2010/wordml" xmlns:w15="http://schemas.microsoft.com/office/word/2012/wordml" xmlns:w16se="http://schemas.microsoft.com/office/word/2015/wordml/symex" xmlns:wpg="http://schemas.microsoft.com/office/word/2010/wordprocessingGroup" xmlns:wpi="http://schemas.microsoft.com/office/word/2010/wordprocessingInk" xmlns:wne="http://schemas.microsoft.com/office/word/2006/wordml" xmlns:wps="http://schemas.microsoft.com/office/word/2010/wordprocessingShape" mc:Ignorable="w14 w15 w16se wp14">
   <w:body>
     <w:p>
+      <w:bookmarkStart w:id="0" w:name="_GoBack"/>
+      <w:bookmarkEnd w:id="0"/>
       <w:r>
         <w:t xml:space="preserve">Welcome to the 3DNUS Readme.pdf File. </w:t>
       </w:r>
@@ -62,7 +64,7 @@
           <w:color w:val="FF0000"/>
           <w:u w:val="dotted"/>
         </w:rPr>
-        <w:t>Tuesday, April 12, 2016</w:t>
+        <w:t>Saturday, April 16, 2016</w:t>
       </w:r>
       <w:r>
         <w:rPr>
@@ -92,8 +94,8 @@
       <w:pPr>
         <w:pStyle w:val="Heading3"/>
       </w:pPr>
-      <w:bookmarkStart w:id="0" w:name="_Index:"/>
-      <w:bookmarkEnd w:id="0"/>
+      <w:bookmarkStart w:id="1" w:name="_Index:"/>
+      <w:bookmarkEnd w:id="1"/>
       <w:r>
         <w:t xml:space="preserve">Index: </w:t>
       </w:r>
@@ -262,8 +264,8 @@
       <w:pPr>
         <w:pStyle w:val="Heading1"/>
       </w:pPr>
-      <w:bookmarkStart w:id="1" w:name="_Basics:"/>
-      <w:bookmarkEnd w:id="1"/>
+      <w:bookmarkStart w:id="2" w:name="_Basics:"/>
+      <w:bookmarkEnd w:id="2"/>
       <w:r>
         <w:t xml:space="preserve">Basics: </w:t>
       </w:r>
@@ -306,8 +308,8 @@
       <w:pPr>
         <w:pStyle w:val="Heading1"/>
       </w:pPr>
-      <w:bookmarkStart w:id="2" w:name="_Overview:"/>
-      <w:bookmarkEnd w:id="2"/>
+      <w:bookmarkStart w:id="3" w:name="_Overview:"/>
+      <w:bookmarkEnd w:id="3"/>
       <w:r>
         <w:lastRenderedPageBreak/>
         <w:t xml:space="preserve">Overview: </w:t>
@@ -952,15 +954,15 @@
           <w:t>Go back to Index</w:t>
         </w:r>
       </w:hyperlink>
-      <w:bookmarkStart w:id="3" w:name="_Extension_Manager:"/>
-      <w:bookmarkEnd w:id="3"/>
+      <w:bookmarkStart w:id="4" w:name="_Extension_Manager:"/>
+      <w:bookmarkEnd w:id="4"/>
     </w:p>
     <w:p>
       <w:pPr>
         <w:pStyle w:val="Heading1"/>
       </w:pPr>
-      <w:bookmarkStart w:id="4" w:name="_Tutorial(S):"/>
-      <w:bookmarkEnd w:id="4"/>
+      <w:bookmarkStart w:id="5" w:name="_Tutorial(S):"/>
+      <w:bookmarkEnd w:id="5"/>
       <w:r>
         <w:t xml:space="preserve">Tutorial(S): </w:t>
       </w:r>
@@ -1339,8 +1341,8 @@
       <w:pPr>
         <w:pStyle w:val="Heading1"/>
       </w:pPr>
-      <w:bookmarkStart w:id="5" w:name="_Extension_Manager:_1"/>
-      <w:bookmarkEnd w:id="5"/>
+      <w:bookmarkStart w:id="6" w:name="_Extension_Manager:_1"/>
+      <w:bookmarkEnd w:id="6"/>
       <w:r>
         <w:t xml:space="preserve">Extension Manager: </w:t>
       </w:r>
@@ -1560,8 +1562,8 @@
       <w:pPr>
         <w:pStyle w:val="Heading1"/>
       </w:pPr>
-      <w:bookmarkStart w:id="6" w:name="_Citra_Emu:"/>
-      <w:bookmarkEnd w:id="6"/>
+      <w:bookmarkStart w:id="7" w:name="_Citra_Emu:"/>
+      <w:bookmarkEnd w:id="7"/>
       <w:r>
         <w:t xml:space="preserve">Citra Emu: </w:t>
       </w:r>
@@ -1809,8 +1811,8 @@
       <w:pPr>
         <w:pStyle w:val="Heading1"/>
       </w:pPr>
-      <w:bookmarkStart w:id="7" w:name="_The_DevKit:"/>
-      <w:bookmarkEnd w:id="7"/>
+      <w:bookmarkStart w:id="8" w:name="_The_DevKit:"/>
+      <w:bookmarkEnd w:id="8"/>
       <w:r>
         <w:t>The DevKit:</w:t>
       </w:r>
@@ -2078,8 +2080,8 @@
       <w:pPr>
         <w:pStyle w:val="Heading1"/>
       </w:pPr>
-      <w:bookmarkStart w:id="8" w:name="_NANDify:"/>
-      <w:bookmarkEnd w:id="8"/>
+      <w:bookmarkStart w:id="9" w:name="_NANDify:"/>
+      <w:bookmarkEnd w:id="9"/>
       <w:r>
         <w:t xml:space="preserve">NANDify: </w:t>
       </w:r>
@@ -2175,8 +2177,8 @@
       <w:pPr>
         <w:pStyle w:val="Heading1"/>
       </w:pPr>
-      <w:bookmarkStart w:id="9" w:name="_Troubleshooting:"/>
-      <w:bookmarkEnd w:id="9"/>
+      <w:bookmarkStart w:id="10" w:name="_Troubleshooting:"/>
+      <w:bookmarkEnd w:id="10"/>
     </w:p>
     <w:p>
       <w:pPr>
@@ -2477,8 +2479,6 @@
       <w:r>
         <w:t xml:space="preserve"> to remove .NET Framework, then Reinstall .NET 4 or .NET 4.5/4.6. </w:t>
       </w:r>
-      <w:bookmarkStart w:id="10" w:name="_GoBack"/>
-      <w:bookmarkEnd w:id="10"/>
     </w:p>
     <w:p/>
     <w:p>
@@ -6645,7 +6645,7 @@
         <v:path o:extrusionok="f" gradientshapeok="t" o:connecttype="rect"/>
         <o:lock v:ext="edit" aspectratio="t"/>
       </v:shapetype>
-      <v:shape id="_x0000_i1030" type="#_x0000_t75" alt=":!:" style="width:.85pt;height:.85pt;visibility:visible;mso-wrap-style:square" o:bullet="t">
+      <v:shape id="_x0000_i1029" type="#_x0000_t75" alt=":!:" style="width:.85pt;height:.85pt;visibility:visible;mso-wrap-style:square" o:bullet="t">
         <v:imagedata r:id="rId1" o:title=""/>
       </v:shape>
     </w:pict>
@@ -8734,7 +8734,7 @@
 </file>
 
 <file path=customXml/itemProps1.xml><?xml version="1.0" encoding="utf-8"?>
-<ds:datastoreItem xmlns:ds="http://schemas.openxmlformats.org/officeDocument/2006/customXml" ds:itemID="{7F670DF2-B0F6-4264-8CA8-5E471CB706AE}">
+<ds:datastoreItem xmlns:ds="http://schemas.openxmlformats.org/officeDocument/2006/customXml" ds:itemID="{FEFC4787-EECD-41B4-B7F0-6C0AFE92B915}">
   <ds:schemaRefs>
     <ds:schemaRef ds:uri="http://schemas.openxmlformats.org/officeDocument/2006/bibliography"/>
   </ds:schemaRefs>

</xml_diff>